<commit_message>
update doc curfuse 23.00-04.00
</commit_message>
<xml_diff>
--- a/web-form/basedoc/Curfuse2.docx
+++ b/web-form/basedoc/Curfuse2.docx
@@ -418,31 +418,7 @@
           <w:szCs w:val="32"/>
           <w:u w:val="dotted"/>
         </w:rPr>
-        <w:t>{</w:t>
-      </w:r>
-      <w:proofErr w:type="spellStart"/>
-      <w:r>
-        <w:rPr>
-          <w:rFonts w:ascii="TH SarabunIT๙" w:hAnsi="TH SarabunIT๙" w:cs="TH SarabunIT๙"/>
-          <w:b w:val="0"/>
-          <w:bCs w:val="0"/>
-          <w:sz w:val="32"/>
-          <w:szCs w:val="32"/>
-          <w:u w:val="dotted"/>
-        </w:rPr>
-        <w:t>tday</w:t>
-      </w:r>
-      <w:proofErr w:type="spellEnd"/>
-      <w:r>
-        <w:rPr>
-          <w:rFonts w:ascii="TH SarabunIT๙" w:hAnsi="TH SarabunIT๙" w:cs="TH SarabunIT๙"/>
-          <w:b w:val="0"/>
-          <w:bCs w:val="0"/>
-          <w:sz w:val="32"/>
-          <w:szCs w:val="32"/>
-          <w:u w:val="dotted"/>
-        </w:rPr>
-        <w:t>}</w:t>
+        <w:t>{tday}</w:t>
       </w:r>
       <w:r>
         <w:rPr>
@@ -529,17 +505,37 @@
           <w:szCs w:val="32"/>
           <w:cs/>
         </w:rPr>
-        <w:t>22</w:t>
-      </w:r>
-      <w:r>
-        <w:rPr>
-          <w:rFonts w:ascii="TH SarabunIT๙" w:hAnsi="TH SarabunIT๙" w:cs="TH SarabunIT๙"/>
-          <w:b w:val="0"/>
-          <w:sz w:val="32"/>
-          <w:szCs w:val="32"/>
-          <w:cs/>
-        </w:rPr>
-        <w:t xml:space="preserve">.00 - 04.00 </w:t>
+        <w:t>23.00</w:t>
+      </w:r>
+      <w:r>
+        <w:rPr>
+          <w:rFonts w:ascii="TH SarabunIT๙" w:hAnsi="TH SarabunIT๙" w:cs="TH SarabunIT๙"/>
+          <w:b w:val="0"/>
+          <w:sz w:val="32"/>
+          <w:szCs w:val="32"/>
+          <w:cs/>
+        </w:rPr>
+        <w:t xml:space="preserve"> - </w:t>
+      </w:r>
+      <w:r>
+        <w:rPr>
+          <w:rFonts w:ascii="TH SarabunIT๙" w:hAnsi="TH SarabunIT๙" w:cs="TH SarabunIT๙"/>
+          <w:b w:val="0"/>
+          <w:sz w:val="32"/>
+          <w:szCs w:val="32"/>
+          <w:cs/>
+        </w:rPr>
+        <w:t>03.00</w:t>
+      </w:r>
+      <w:r>
+        <w:rPr>
+          <w:rFonts w:ascii="TH SarabunIT๙" w:hAnsi="TH SarabunIT๙" w:cs="TH SarabunIT๙"/>
+          <w:b w:val="0"/>
+          <w:sz w:val="32"/>
+          <w:szCs w:val="32"/>
+          <w:cs/>
+        </w:rPr>
+        <w:t xml:space="preserve"> </w:t>
       </w:r>
       <w:r>
         <w:rPr>
@@ -630,29 +626,7 @@
           <w:szCs w:val="32"/>
           <w:u w:val="dotted"/>
         </w:rPr>
-        <w:t>{</w:t>
-      </w:r>
-      <w:proofErr w:type="spellStart"/>
-      <w:r>
-        <w:rPr>
-          <w:rFonts w:ascii="TH SarabunIT๙" w:hAnsi="TH SarabunIT๙" w:cs="TH SarabunIT๙"/>
-          <w:b w:val="0"/>
-          <w:sz w:val="32"/>
-          <w:szCs w:val="32"/>
-          <w:u w:val="dotted"/>
-        </w:rPr>
-        <w:t>full_name</w:t>
-      </w:r>
-      <w:proofErr w:type="spellEnd"/>
-      <w:r>
-        <w:rPr>
-          <w:rFonts w:ascii="TH SarabunIT๙" w:hAnsi="TH SarabunIT๙" w:cs="TH SarabunIT๙"/>
-          <w:b w:val="0"/>
-          <w:sz w:val="32"/>
-          <w:szCs w:val="32"/>
-          <w:u w:val="dotted"/>
-        </w:rPr>
-        <w:t xml:space="preserve">} </w:t>
+        <w:t xml:space="preserve">{full_name} </w:t>
       </w:r>
       <w:r>
         <w:rPr>
@@ -702,29 +676,7 @@
           <w:szCs w:val="32"/>
           <w:u w:val="dotted"/>
         </w:rPr>
-        <w:t>{</w:t>
-      </w:r>
-      <w:proofErr w:type="spellStart"/>
-      <w:r>
-        <w:rPr>
-          <w:rFonts w:ascii="TH SarabunIT๙" w:hAnsi="TH SarabunIT๙" w:cs="TH SarabunIT๙"/>
-          <w:b w:val="0"/>
-          <w:sz w:val="32"/>
-          <w:szCs w:val="32"/>
-          <w:u w:val="dotted"/>
-        </w:rPr>
-        <w:t>b_year</w:t>
-      </w:r>
-      <w:proofErr w:type="spellEnd"/>
-      <w:r>
-        <w:rPr>
-          <w:rFonts w:ascii="TH SarabunIT๙" w:hAnsi="TH SarabunIT๙" w:cs="TH SarabunIT๙"/>
-          <w:b w:val="0"/>
-          <w:sz w:val="32"/>
-          <w:szCs w:val="32"/>
-          <w:u w:val="dotted"/>
-        </w:rPr>
-        <w:t xml:space="preserve">} </w:t>
+        <w:t xml:space="preserve">{b_year} </w:t>
       </w:r>
       <w:r>
         <w:rPr>
@@ -898,29 +850,7 @@
           <w:szCs w:val="32"/>
           <w:u w:val="dotted"/>
         </w:rPr>
-        <w:t>{</w:t>
-      </w:r>
-      <w:proofErr w:type="spellStart"/>
-      <w:r>
-        <w:rPr>
-          <w:rFonts w:ascii="TH SarabunIT๙" w:hAnsi="TH SarabunIT๙" w:cs="TH SarabunIT๙"/>
-          <w:b w:val="0"/>
-          <w:sz w:val="32"/>
-          <w:szCs w:val="32"/>
-          <w:u w:val="dotted"/>
-        </w:rPr>
-        <w:t>addresss</w:t>
-      </w:r>
-      <w:proofErr w:type="spellEnd"/>
-      <w:r>
-        <w:rPr>
-          <w:rFonts w:ascii="TH SarabunIT๙" w:hAnsi="TH SarabunIT๙" w:cs="TH SarabunIT๙"/>
-          <w:b w:val="0"/>
-          <w:sz w:val="32"/>
-          <w:szCs w:val="32"/>
-          <w:u w:val="dotted"/>
-        </w:rPr>
-        <w:t>}</w:t>
+        <w:t>{addresss}</w:t>
       </w:r>
       <w:r>
         <w:rPr>
@@ -1083,29 +1013,7 @@
           <w:szCs w:val="32"/>
           <w:u w:val="dotted"/>
         </w:rPr>
-        <w:t>{</w:t>
-      </w:r>
-      <w:proofErr w:type="spellStart"/>
-      <w:r>
-        <w:rPr>
-          <w:rFonts w:ascii="TH SarabunIT๙" w:hAnsi="TH SarabunIT๙" w:cs="TH SarabunIT๙"/>
-          <w:b w:val="0"/>
-          <w:sz w:val="32"/>
-          <w:szCs w:val="32"/>
-          <w:u w:val="dotted"/>
-        </w:rPr>
-        <w:t>tambol</w:t>
-      </w:r>
-      <w:proofErr w:type="spellEnd"/>
-      <w:r>
-        <w:rPr>
-          <w:rFonts w:ascii="TH SarabunIT๙" w:hAnsi="TH SarabunIT๙" w:cs="TH SarabunIT๙"/>
-          <w:b w:val="0"/>
-          <w:sz w:val="32"/>
-          <w:szCs w:val="32"/>
-          <w:u w:val="dotted"/>
-        </w:rPr>
-        <w:t xml:space="preserve">} </w:t>
+        <w:t xml:space="preserve">{tambol} </w:t>
       </w:r>
       <w:r>
         <w:rPr>
@@ -1186,29 +1094,7 @@
           <w:szCs w:val="32"/>
           <w:u w:val="dotted"/>
         </w:rPr>
-        <w:t>{</w:t>
-      </w:r>
-      <w:proofErr w:type="spellStart"/>
-      <w:r>
-        <w:rPr>
-          <w:rFonts w:ascii="TH SarabunIT๙" w:hAnsi="TH SarabunIT๙" w:cs="TH SarabunIT๙"/>
-          <w:b w:val="0"/>
-          <w:sz w:val="32"/>
-          <w:szCs w:val="32"/>
-          <w:u w:val="dotted"/>
-        </w:rPr>
-        <w:t>provice</w:t>
-      </w:r>
-      <w:proofErr w:type="spellEnd"/>
-      <w:r>
-        <w:rPr>
-          <w:rFonts w:ascii="TH SarabunIT๙" w:hAnsi="TH SarabunIT๙" w:cs="TH SarabunIT๙"/>
-          <w:b w:val="0"/>
-          <w:sz w:val="32"/>
-          <w:szCs w:val="32"/>
-          <w:u w:val="dotted"/>
-        </w:rPr>
-        <w:t>}</w:t>
+        <w:t>{provice}</w:t>
       </w:r>
       <w:r>
         <w:rPr>
@@ -1732,82 +1618,38 @@
           <w:szCs w:val="32"/>
           <w:u w:val="dotted"/>
         </w:rPr>
-        <w:t>{</w:t>
-      </w:r>
-      <w:proofErr w:type="spellStart"/>
-      <w:r>
-        <w:rPr>
-          <w:rFonts w:ascii="TH SarabunIT๙" w:hAnsi="TH SarabunIT๙" w:cs="TH SarabunIT๙"/>
+        <w:t xml:space="preserve">{init_card} </w:t>
+      </w:r>
+      <w:r>
+        <w:rPr>
+          <w:rFonts w:ascii="TH SarabunIT๙" w:hAnsi="TH SarabunIT๙" w:cs="TH SarabunIT๙" w:hint="cs"/>
           <w:spacing w:val="-14"/>
           <w:sz w:val="32"/>
           <w:szCs w:val="32"/>
-          <w:u w:val="dotted"/>
-        </w:rPr>
-        <w:t>init_card</w:t>
-      </w:r>
-      <w:proofErr w:type="spellEnd"/>
-      <w:r>
-        <w:rPr>
-          <w:rFonts w:ascii="TH SarabunIT๙" w:hAnsi="TH SarabunIT๙" w:cs="TH SarabunIT๙"/>
+          <w:cs/>
+        </w:rPr>
+        <w:t>บัตรหมดอายุวันที่</w:t>
+      </w:r>
+      <w:r>
+        <w:rPr>
+          <w:rFonts w:ascii="TH SarabunIT๙" w:hAnsi="TH SarabunIT๙" w:cs="TH SarabunIT๙" w:hint="cs"/>
           <w:spacing w:val="-14"/>
           <w:sz w:val="32"/>
           <w:szCs w:val="32"/>
           <w:u w:val="dotted"/>
-        </w:rPr>
-        <w:t xml:space="preserve">} </w:t>
-      </w:r>
-      <w:r>
-        <w:rPr>
-          <w:rFonts w:ascii="TH SarabunIT๙" w:hAnsi="TH SarabunIT๙" w:cs="TH SarabunIT๙" w:hint="cs"/>
+          <w:cs/>
+        </w:rPr>
+        <w:t xml:space="preserve"> </w:t>
+      </w:r>
+      <w:r>
+        <w:rPr>
+          <w:rFonts w:ascii="TH SarabunIT๙" w:hAnsi="TH SarabunIT๙" w:cs="TH SarabunIT๙"/>
           <w:spacing w:val="-14"/>
           <w:sz w:val="32"/>
           <w:szCs w:val="32"/>
-          <w:cs/>
-        </w:rPr>
-        <w:t>บัตรหมดอายุวันที่</w:t>
-      </w:r>
-      <w:r>
-        <w:rPr>
-          <w:rFonts w:ascii="TH SarabunIT๙" w:hAnsi="TH SarabunIT๙" w:cs="TH SarabunIT๙" w:hint="cs"/>
-          <w:spacing w:val="-14"/>
-          <w:sz w:val="32"/>
-          <w:szCs w:val="32"/>
-          <w:u w:val="dotted"/>
-          <w:cs/>
-        </w:rPr>
-        <w:t xml:space="preserve"> </w:t>
-      </w:r>
-      <w:r>
-        <w:rPr>
-          <w:rFonts w:ascii="TH SarabunIT๙" w:hAnsi="TH SarabunIT๙" w:cs="TH SarabunIT๙"/>
-          <w:spacing w:val="-14"/>
-          <w:sz w:val="32"/>
-          <w:szCs w:val="32"/>
-          <w:u w:val="dotted"/>
-        </w:rPr>
-        <w:t>{</w:t>
-      </w:r>
-      <w:proofErr w:type="spellStart"/>
-      <w:r>
-        <w:rPr>
-          <w:rFonts w:ascii="TH SarabunIT๙" w:hAnsi="TH SarabunIT๙" w:cs="TH SarabunIT๙"/>
-          <w:spacing w:val="-14"/>
-          <w:sz w:val="32"/>
-          <w:szCs w:val="32"/>
-          <w:u w:val="dotted"/>
-        </w:rPr>
-        <w:t>exp_card</w:t>
-      </w:r>
-      <w:proofErr w:type="spellEnd"/>
-      <w:r>
-        <w:rPr>
-          <w:rFonts w:ascii="TH SarabunIT๙" w:hAnsi="TH SarabunIT๙" w:cs="TH SarabunIT๙"/>
-          <w:spacing w:val="-14"/>
-          <w:sz w:val="32"/>
-          <w:szCs w:val="32"/>
-          <w:u w:val="dotted"/>
-        </w:rPr>
-        <w:t>}</w:t>
+          <w:u w:val="dotted"/>
+        </w:rPr>
+        <w:t>{exp_card}</w:t>
       </w:r>
       <w:r>
         <w:rPr>
@@ -1862,16 +1704,34 @@
           <w:szCs w:val="32"/>
           <w:cs/>
         </w:rPr>
-        <w:t>22</w:t>
-      </w:r>
-      <w:r>
-        <w:rPr>
-          <w:rFonts w:ascii="TH SarabunIT๙" w:hAnsi="TH SarabunIT๙" w:cs="TH SarabunIT๙"/>
-          <w:sz w:val="32"/>
-          <w:szCs w:val="32"/>
-          <w:cs/>
-        </w:rPr>
-        <w:t xml:space="preserve">.00 - 04.00 </w:t>
+        <w:t>23.00</w:t>
+      </w:r>
+      <w:r>
+        <w:rPr>
+          <w:rFonts w:ascii="TH SarabunIT๙" w:hAnsi="TH SarabunIT๙" w:cs="TH SarabunIT๙"/>
+          <w:sz w:val="32"/>
+          <w:szCs w:val="32"/>
+          <w:cs/>
+        </w:rPr>
+        <w:t xml:space="preserve"> - </w:t>
+      </w:r>
+      <w:r>
+        <w:rPr>
+          <w:rFonts w:ascii="TH SarabunIT๙" w:hAnsi="TH SarabunIT๙" w:cs="TH SarabunIT๙"/>
+          <w:sz w:val="32"/>
+          <w:szCs w:val="32"/>
+          <w:cs/>
+        </w:rPr>
+        <w:t>03.00</w:t>
+      </w:r>
+      <w:r>
+        <w:rPr>
+          <w:rFonts w:ascii="TH SarabunIT๙" w:hAnsi="TH SarabunIT๙" w:cs="TH SarabunIT๙"/>
+          <w:sz w:val="32"/>
+          <w:szCs w:val="32"/>
+          <w:cs/>
+        </w:rPr>
+        <w:t xml:space="preserve"> </w:t>
       </w:r>
       <w:r>
         <w:rPr>
@@ -2243,7 +2103,6 @@
         </w:rPr>
         <w:t>{</w:t>
       </w:r>
-      <w:proofErr w:type="spellStart"/>
       <w:r>
         <w:rPr>
           <w:rFonts w:ascii="TH SarabunIT๙" w:eastAsia="Sarabun" w:hAnsi="TH SarabunIT๙" w:cs="TH SarabunIT๙"/>
@@ -2253,7 +2112,6 @@
         </w:rPr>
         <w:t>destinationDistrict</w:t>
       </w:r>
-      <w:proofErr w:type="spellEnd"/>
       <w:r>
         <w:rPr>
           <w:rFonts w:ascii="TH SarabunIT๙" w:eastAsia="Sarabun" w:hAnsi="TH SarabunIT๙" w:cs="TH SarabunIT๙"/>
@@ -2317,7 +2175,6 @@
         </w:rPr>
         <w:t>{</w:t>
       </w:r>
-      <w:proofErr w:type="spellStart"/>
       <w:r>
         <w:rPr>
           <w:rFonts w:ascii="TH SarabunIT๙" w:eastAsia="Sarabun" w:hAnsi="TH SarabunIT๙" w:cs="TH SarabunIT๙"/>
@@ -2327,7 +2184,6 @@
         </w:rPr>
         <w:t>destinationTambol</w:t>
       </w:r>
-      <w:proofErr w:type="spellEnd"/>
       <w:r>
         <w:rPr>
           <w:rFonts w:ascii="TH SarabunIT๙" w:eastAsia="Sarabun" w:hAnsi="TH SarabunIT๙" w:cs="TH SarabunIT๙"/>
@@ -2383,7 +2239,6 @@
         </w:rPr>
         <w:t>{</w:t>
       </w:r>
-      <w:proofErr w:type="spellStart"/>
       <w:r>
         <w:rPr>
           <w:rFonts w:ascii="TH SarabunIT๙" w:eastAsia="Sarabun" w:hAnsi="TH SarabunIT๙" w:cs="TH SarabunIT๙"/>
@@ -2393,7 +2248,6 @@
         </w:rPr>
         <w:t>forwhat</w:t>
       </w:r>
-      <w:proofErr w:type="spellEnd"/>
       <w:r>
         <w:rPr>
           <w:rFonts w:ascii="TH SarabunIT๙" w:eastAsia="Sarabun" w:hAnsi="TH SarabunIT๙" w:cs="TH SarabunIT๙"/>
@@ -2480,7 +2334,7 @@
           <w:sz w:val="32"/>
           <w:szCs w:val="32"/>
         </w:rPr>
-        <w:t>2</w:t>
+        <w:t>3</w:t>
       </w:r>
       <w:r>
         <w:rPr>
@@ -2523,7 +2377,7 @@
           <w:szCs w:val="32"/>
           <w:cs/>
         </w:rPr>
-        <w:t>4</w:t>
+        <w:t>3</w:t>
       </w:r>
       <w:r>
         <w:rPr>
@@ -2896,21 +2750,7 @@
         <w:rPr>
           <w:rFonts w:ascii="TH SarabunIT๙" w:hAnsi="TH SarabunIT๙" w:cs="TH SarabunIT๙"/>
         </w:rPr>
-        <w:t>({</w:t>
-      </w:r>
-      <w:proofErr w:type="spellStart"/>
-      <w:r>
-        <w:rPr>
-          <w:rFonts w:ascii="TH SarabunIT๙" w:hAnsi="TH SarabunIT๙" w:cs="TH SarabunIT๙"/>
-        </w:rPr>
-        <w:t>full_name</w:t>
-      </w:r>
-      <w:proofErr w:type="spellEnd"/>
-      <w:r>
-        <w:rPr>
-          <w:rFonts w:ascii="TH SarabunIT๙" w:hAnsi="TH SarabunIT๙" w:cs="TH SarabunIT๙"/>
-        </w:rPr>
-        <w:t>})</w:t>
+        <w:t>({full_name})</w:t>
       </w:r>
     </w:p>
     <w:p>
@@ -3087,7 +2927,7 @@
         </w:rPr>
         <w:lastRenderedPageBreak/>
         <w:drawing>
-          <wp:anchor distT="0" distB="0" distL="114300" distR="114300" simplePos="0" relativeHeight="251661312" behindDoc="0" locked="0" layoutInCell="1" allowOverlap="1" wp14:anchorId="43E5C3C2" wp14:editId="6093B587">
+          <wp:anchor distT="0" distB="0" distL="114300" distR="114300" simplePos="0" relativeHeight="251661312" behindDoc="0" locked="0" layoutInCell="1" allowOverlap="1" wp14:anchorId="35A154CC" wp14:editId="093EDDF8">
             <wp:simplePos x="0" y="0"/>
             <wp:positionH relativeFrom="margin">
               <wp:posOffset>2352939</wp:posOffset>
@@ -3243,7 +3083,7 @@
           <w:szCs w:val="36"/>
           <w:cs/>
         </w:rPr>
-        <w:t>22</w:t>
+        <w:t>23.00</w:t>
       </w:r>
       <w:r>
         <w:rPr>
@@ -3254,7 +3094,29 @@
           <w:szCs w:val="36"/>
           <w:cs/>
         </w:rPr>
-        <w:t>.00 - 04.00 น.</w:t>
+        <w:t xml:space="preserve"> - </w:t>
+      </w:r>
+      <w:r>
+        <w:rPr>
+          <w:rFonts w:ascii="TH SarabunIT๙" w:hAnsi="TH SarabunIT๙" w:cs="TH SarabunIT๙" w:hint="cs"/>
+          <w:b/>
+          <w:bCs/>
+          <w:sz w:val="36"/>
+          <w:szCs w:val="36"/>
+          <w:cs/>
+        </w:rPr>
+        <w:t>03.00</w:t>
+      </w:r>
+      <w:r>
+        <w:rPr>
+          <w:rFonts w:ascii="TH SarabunIT๙" w:hAnsi="TH SarabunIT๙" w:cs="TH SarabunIT๙" w:hint="cs"/>
+          <w:b/>
+          <w:bCs/>
+          <w:sz w:val="36"/>
+          <w:szCs w:val="36"/>
+          <w:cs/>
+        </w:rPr>
+        <w:t xml:space="preserve"> น.</w:t>
       </w:r>
     </w:p>
     <w:p>
@@ -3303,25 +3165,7 @@
           <w:sz w:val="32"/>
           <w:szCs w:val="32"/>
         </w:rPr>
-        <w:t>{</w:t>
-      </w:r>
-      <w:proofErr w:type="spellStart"/>
-      <w:r>
-        <w:rPr>
-          <w:rFonts w:ascii="TH SarabunIT๙" w:eastAsia="Sarabun" w:hAnsi="TH SarabunIT๙" w:cs="TH SarabunIT๙"/>
-          <w:sz w:val="32"/>
-          <w:szCs w:val="32"/>
-        </w:rPr>
-        <w:t>docNo</w:t>
-      </w:r>
-      <w:proofErr w:type="spellEnd"/>
-      <w:r>
-        <w:rPr>
-          <w:rFonts w:ascii="TH SarabunIT๙" w:eastAsia="Sarabun" w:hAnsi="TH SarabunIT๙" w:cs="TH SarabunIT๙"/>
-          <w:sz w:val="32"/>
-          <w:szCs w:val="32"/>
-        </w:rPr>
-        <w:t>}</w:t>
+        <w:t>{docNo}</w:t>
       </w:r>
       <w:r>
         <w:rPr>
@@ -3337,25 +3181,7 @@
           <w:sz w:val="32"/>
           <w:szCs w:val="32"/>
         </w:rPr>
-        <w:t>{</w:t>
-      </w:r>
-      <w:proofErr w:type="spellStart"/>
-      <w:r>
-        <w:rPr>
-          <w:rFonts w:ascii="TH SarabunIT๙" w:eastAsia="Sarabun" w:hAnsi="TH SarabunIT๙" w:cs="TH SarabunIT๙"/>
-          <w:sz w:val="32"/>
-          <w:szCs w:val="32"/>
-        </w:rPr>
-        <w:t>yyyy</w:t>
-      </w:r>
-      <w:proofErr w:type="spellEnd"/>
-      <w:r>
-        <w:rPr>
-          <w:rFonts w:ascii="TH SarabunIT๙" w:eastAsia="Sarabun" w:hAnsi="TH SarabunIT๙" w:cs="TH SarabunIT๙"/>
-          <w:sz w:val="32"/>
-          <w:szCs w:val="32"/>
-        </w:rPr>
-        <w:t>}</w:t>
+        <w:t>{yyyy}</w:t>
       </w:r>
       <w:r>
         <w:rPr>
@@ -3443,25 +3269,7 @@
           <w:sz w:val="32"/>
           <w:szCs w:val="32"/>
         </w:rPr>
-        <w:t>{</w:t>
-      </w:r>
-      <w:proofErr w:type="spellStart"/>
-      <w:r>
-        <w:rPr>
-          <w:rFonts w:ascii="TH SarabunIT๙" w:hAnsi="TH SarabunIT๙" w:cs="TH SarabunIT๙"/>
-          <w:sz w:val="32"/>
-          <w:szCs w:val="32"/>
-        </w:rPr>
-        <w:t>tday</w:t>
-      </w:r>
-      <w:proofErr w:type="spellEnd"/>
-      <w:r>
-        <w:rPr>
-          <w:rFonts w:ascii="TH SarabunIT๙" w:hAnsi="TH SarabunIT๙" w:cs="TH SarabunIT๙"/>
-          <w:sz w:val="32"/>
-          <w:szCs w:val="32"/>
-        </w:rPr>
-        <w:t xml:space="preserve">}  </w:t>
+        <w:t xml:space="preserve">{tday}  </w:t>
       </w:r>
       <w:r>
         <w:rPr>
@@ -3650,27 +3458,7 @@
           <w:szCs w:val="32"/>
           <w:u w:val="dotted"/>
         </w:rPr>
-        <w:t>{</w:t>
-      </w:r>
-      <w:proofErr w:type="spellStart"/>
-      <w:r>
-        <w:rPr>
-          <w:rFonts w:ascii="TH SarabunIT๙" w:eastAsia="Sarabun" w:hAnsi="TH SarabunIT๙" w:cs="TH SarabunIT๙"/>
-          <w:sz w:val="32"/>
-          <w:szCs w:val="32"/>
-          <w:u w:val="dotted"/>
-        </w:rPr>
-        <w:t>full_name</w:t>
-      </w:r>
-      <w:proofErr w:type="spellEnd"/>
-      <w:r>
-        <w:rPr>
-          <w:rFonts w:ascii="TH SarabunIT๙" w:eastAsia="Sarabun" w:hAnsi="TH SarabunIT๙" w:cs="TH SarabunIT๙"/>
-          <w:sz w:val="32"/>
-          <w:szCs w:val="32"/>
-          <w:u w:val="dotted"/>
-        </w:rPr>
-        <w:t>}</w:t>
+        <w:t>{full_name}</w:t>
       </w:r>
       <w:r>
         <w:rPr>
@@ -4115,7 +3903,6 @@
         </w:rPr>
         <w:t>{</w:t>
       </w:r>
-      <w:proofErr w:type="spellStart"/>
       <w:r>
         <w:rPr>
           <w:rFonts w:ascii="TH SarabunIT๙" w:eastAsia="Sarabun" w:hAnsi="TH SarabunIT๙" w:cs="TH SarabunIT๙"/>
@@ -4125,7 +3912,6 @@
         </w:rPr>
         <w:t>telNo</w:t>
       </w:r>
-      <w:proofErr w:type="spellEnd"/>
       <w:r>
         <w:rPr>
           <w:rFonts w:ascii="TH SarabunIT๙" w:eastAsia="Sarabun" w:hAnsi="TH SarabunIT๙" w:cs="TH SarabunIT๙"/>
@@ -4169,7 +3955,7 @@
           <w:szCs w:val="32"/>
           <w:cs/>
         </w:rPr>
-        <w:t>22</w:t>
+        <w:t>23.00</w:t>
       </w:r>
       <w:r>
         <w:rPr>
@@ -4180,7 +3966,7 @@
           <w:szCs w:val="32"/>
           <w:cs/>
         </w:rPr>
-        <w:t xml:space="preserve">.00 </w:t>
+        <w:t xml:space="preserve"> </w:t>
       </w:r>
       <w:r>
         <w:rPr>
@@ -4202,7 +3988,29 @@
           <w:szCs w:val="32"/>
           <w:cs/>
         </w:rPr>
-        <w:t xml:space="preserve"> 04.00 น.</w:t>
+        <w:t xml:space="preserve"> </w:t>
+      </w:r>
+      <w:r>
+        <w:rPr>
+          <w:rFonts w:ascii="TH SarabunIT๙" w:eastAsia="Sarabun" w:hAnsi="TH SarabunIT๙" w:cs="TH SarabunIT๙" w:hint="cs"/>
+          <w:b/>
+          <w:bCs/>
+          <w:sz w:val="32"/>
+          <w:szCs w:val="32"/>
+          <w:cs/>
+        </w:rPr>
+        <w:t>03.00</w:t>
+      </w:r>
+      <w:r>
+        <w:rPr>
+          <w:rFonts w:ascii="TH SarabunIT๙" w:eastAsia="Sarabun" w:hAnsi="TH SarabunIT๙" w:cs="TH SarabunIT๙" w:hint="cs"/>
+          <w:b/>
+          <w:bCs/>
+          <w:sz w:val="32"/>
+          <w:szCs w:val="32"/>
+          <w:cs/>
+        </w:rPr>
+        <w:t xml:space="preserve"> น.</w:t>
       </w:r>
     </w:p>
     <w:p>
@@ -4544,19 +4352,81 @@
           <w:szCs w:val="32"/>
           <w:u w:val="dotted"/>
         </w:rPr>
+        <w:t>{destinationRoad}</w:t>
+      </w:r>
+      <w:r>
+        <w:rPr>
+          <w:rFonts w:ascii="TH SarabunIT๙" w:eastAsia="Sarabun" w:hAnsi="TH SarabunIT๙" w:cs="TH SarabunIT๙" w:hint="cs"/>
+          <w:sz w:val="32"/>
+          <w:szCs w:val="32"/>
+          <w:u w:val="dotted"/>
+          <w:cs/>
+        </w:rPr>
+        <w:t xml:space="preserve"> </w:t>
+      </w:r>
+      <w:r>
+        <w:rPr>
+          <w:rFonts w:ascii="TH SarabunIT๙" w:eastAsia="Sarabun" w:hAnsi="TH SarabunIT๙" w:cs="TH SarabunIT๙"/>
+          <w:sz w:val="32"/>
+          <w:szCs w:val="32"/>
+          <w:cs/>
+        </w:rPr>
+        <w:t>ตำบล</w:t>
+      </w:r>
+      <w:r>
+        <w:rPr>
+          <w:rFonts w:ascii="TH SarabunIT๙" w:eastAsia="Sarabun" w:hAnsi="TH SarabunIT๙" w:cs="TH SarabunIT๙"/>
+          <w:sz w:val="32"/>
+          <w:szCs w:val="32"/>
+        </w:rPr>
+        <w:t>/</w:t>
+      </w:r>
+      <w:r>
+        <w:rPr>
+          <w:rFonts w:ascii="TH SarabunIT๙" w:eastAsia="Sarabun" w:hAnsi="TH SarabunIT๙" w:cs="TH SarabunIT๙"/>
+          <w:sz w:val="32"/>
+          <w:szCs w:val="32"/>
+          <w:cs/>
+        </w:rPr>
+        <w:t>แขว</w:t>
+      </w:r>
+      <w:r>
+        <w:rPr>
+          <w:rFonts w:ascii="TH SarabunIT๙" w:eastAsia="Sarabun" w:hAnsi="TH SarabunIT๙" w:cs="TH SarabunIT๙" w:hint="cs"/>
+          <w:sz w:val="32"/>
+          <w:szCs w:val="32"/>
+          <w:cs/>
+        </w:rPr>
+        <w:t>ง</w:t>
+      </w:r>
+      <w:r>
+        <w:rPr>
+          <w:rFonts w:ascii="TH SarabunIT๙" w:eastAsia="Sarabun" w:hAnsi="TH SarabunIT๙" w:cs="TH SarabunIT๙" w:hint="cs"/>
+          <w:sz w:val="32"/>
+          <w:szCs w:val="32"/>
+          <w:u w:val="dotted"/>
+          <w:cs/>
+        </w:rPr>
+        <w:t xml:space="preserve"> </w:t>
+      </w:r>
+      <w:r>
+        <w:rPr>
+          <w:rFonts w:ascii="TH SarabunIT๙" w:eastAsia="Sarabun" w:hAnsi="TH SarabunIT๙" w:cs="TH SarabunIT๙"/>
+          <w:sz w:val="32"/>
+          <w:szCs w:val="32"/>
+          <w:u w:val="dotted"/>
+        </w:rPr>
         <w:t>{</w:t>
       </w:r>
-      <w:proofErr w:type="spellStart"/>
-      <w:r>
-        <w:rPr>
-          <w:rFonts w:ascii="TH SarabunIT๙" w:eastAsia="Sarabun" w:hAnsi="TH SarabunIT๙" w:cs="TH SarabunIT๙"/>
-          <w:sz w:val="32"/>
-          <w:szCs w:val="32"/>
-          <w:u w:val="dotted"/>
-        </w:rPr>
-        <w:t>destinationRoad</w:t>
-      </w:r>
-      <w:proofErr w:type="spellEnd"/>
+      <w:r>
+        <w:rPr>
+          <w:rFonts w:ascii="TH SarabunIT๙" w:eastAsia="Sarabun" w:hAnsi="TH SarabunIT๙" w:cs="TH SarabunIT๙"/>
+          <w:sz w:val="32"/>
+          <w:szCs w:val="32"/>
+          <w:u w:val="dotted"/>
+        </w:rPr>
+        <w:t>destinationTambol</w:t>
+      </w:r>
       <w:r>
         <w:rPr>
           <w:rFonts w:ascii="TH SarabunIT๙" w:eastAsia="Sarabun" w:hAnsi="TH SarabunIT๙" w:cs="TH SarabunIT๙"/>
@@ -4571,19 +4441,18 @@
           <w:rFonts w:ascii="TH SarabunIT๙" w:eastAsia="Sarabun" w:hAnsi="TH SarabunIT๙" w:cs="TH SarabunIT๙" w:hint="cs"/>
           <w:sz w:val="32"/>
           <w:szCs w:val="32"/>
-          <w:u w:val="dotted"/>
-          <w:cs/>
-        </w:rPr>
-        <w:t xml:space="preserve"> </w:t>
-      </w:r>
-      <w:r>
-        <w:rPr>
-          <w:rFonts w:ascii="TH SarabunIT๙" w:eastAsia="Sarabun" w:hAnsi="TH SarabunIT๙" w:cs="TH SarabunIT๙"/>
-          <w:sz w:val="32"/>
-          <w:szCs w:val="32"/>
-          <w:cs/>
-        </w:rPr>
-        <w:t>ตำบล</w:t>
+          <w:cs/>
+        </w:rPr>
+        <w:t xml:space="preserve"> </w:t>
+      </w:r>
+      <w:r>
+        <w:rPr>
+          <w:rFonts w:ascii="TH SarabunIT๙" w:eastAsia="Sarabun" w:hAnsi="TH SarabunIT๙" w:cs="TH SarabunIT๙"/>
+          <w:sz w:val="32"/>
+          <w:szCs w:val="32"/>
+          <w:cs/>
+        </w:rPr>
+        <w:t>อำเภอ</w:t>
       </w:r>
       <w:r>
         <w:rPr>
@@ -4600,16 +4469,7 @@
           <w:szCs w:val="32"/>
           <w:cs/>
         </w:rPr>
-        <w:t>แขว</w:t>
-      </w:r>
-      <w:r>
-        <w:rPr>
-          <w:rFonts w:ascii="TH SarabunIT๙" w:eastAsia="Sarabun" w:hAnsi="TH SarabunIT๙" w:cs="TH SarabunIT๙" w:hint="cs"/>
-          <w:sz w:val="32"/>
-          <w:szCs w:val="32"/>
-          <w:cs/>
-        </w:rPr>
-        <w:t>ง</w:t>
+        <w:t>เขต</w:t>
       </w:r>
       <w:r>
         <w:rPr>
@@ -4630,81 +4490,6 @@
         </w:rPr>
         <w:t>{</w:t>
       </w:r>
-      <w:proofErr w:type="spellStart"/>
-      <w:r>
-        <w:rPr>
-          <w:rFonts w:ascii="TH SarabunIT๙" w:eastAsia="Sarabun" w:hAnsi="TH SarabunIT๙" w:cs="TH SarabunIT๙"/>
-          <w:sz w:val="32"/>
-          <w:szCs w:val="32"/>
-          <w:u w:val="dotted"/>
-        </w:rPr>
-        <w:t>destinationTambol</w:t>
-      </w:r>
-      <w:proofErr w:type="spellEnd"/>
-      <w:r>
-        <w:rPr>
-          <w:rFonts w:ascii="TH SarabunIT๙" w:eastAsia="Sarabun" w:hAnsi="TH SarabunIT๙" w:cs="TH SarabunIT๙"/>
-          <w:sz w:val="32"/>
-          <w:szCs w:val="32"/>
-          <w:u w:val="dotted"/>
-        </w:rPr>
-        <w:t>}</w:t>
-      </w:r>
-      <w:r>
-        <w:rPr>
-          <w:rFonts w:ascii="TH SarabunIT๙" w:eastAsia="Sarabun" w:hAnsi="TH SarabunIT๙" w:cs="TH SarabunIT๙" w:hint="cs"/>
-          <w:sz w:val="32"/>
-          <w:szCs w:val="32"/>
-          <w:cs/>
-        </w:rPr>
-        <w:t xml:space="preserve"> </w:t>
-      </w:r>
-      <w:r>
-        <w:rPr>
-          <w:rFonts w:ascii="TH SarabunIT๙" w:eastAsia="Sarabun" w:hAnsi="TH SarabunIT๙" w:cs="TH SarabunIT๙"/>
-          <w:sz w:val="32"/>
-          <w:szCs w:val="32"/>
-          <w:cs/>
-        </w:rPr>
-        <w:t>อำเภอ</w:t>
-      </w:r>
-      <w:r>
-        <w:rPr>
-          <w:rFonts w:ascii="TH SarabunIT๙" w:eastAsia="Sarabun" w:hAnsi="TH SarabunIT๙" w:cs="TH SarabunIT๙"/>
-          <w:sz w:val="32"/>
-          <w:szCs w:val="32"/>
-        </w:rPr>
-        <w:t>/</w:t>
-      </w:r>
-      <w:r>
-        <w:rPr>
-          <w:rFonts w:ascii="TH SarabunIT๙" w:eastAsia="Sarabun" w:hAnsi="TH SarabunIT๙" w:cs="TH SarabunIT๙"/>
-          <w:sz w:val="32"/>
-          <w:szCs w:val="32"/>
-          <w:cs/>
-        </w:rPr>
-        <w:t>เขต</w:t>
-      </w:r>
-      <w:r>
-        <w:rPr>
-          <w:rFonts w:ascii="TH SarabunIT๙" w:eastAsia="Sarabun" w:hAnsi="TH SarabunIT๙" w:cs="TH SarabunIT๙" w:hint="cs"/>
-          <w:sz w:val="32"/>
-          <w:szCs w:val="32"/>
-          <w:u w:val="dotted"/>
-          <w:cs/>
-        </w:rPr>
-        <w:t xml:space="preserve"> </w:t>
-      </w:r>
-      <w:r>
-        <w:rPr>
-          <w:rFonts w:ascii="TH SarabunIT๙" w:eastAsia="Sarabun" w:hAnsi="TH SarabunIT๙" w:cs="TH SarabunIT๙"/>
-          <w:sz w:val="32"/>
-          <w:szCs w:val="32"/>
-          <w:u w:val="dotted"/>
-        </w:rPr>
-        <w:t>{</w:t>
-      </w:r>
-      <w:proofErr w:type="spellStart"/>
       <w:r>
         <w:rPr>
           <w:rFonts w:ascii="TH SarabunIT๙" w:eastAsia="Sarabun" w:hAnsi="TH SarabunIT๙" w:cs="TH SarabunIT๙"/>
@@ -4714,7 +4499,6 @@
         </w:rPr>
         <w:t>destinationDistrict</w:t>
       </w:r>
-      <w:proofErr w:type="spellEnd"/>
       <w:r>
         <w:rPr>
           <w:rFonts w:ascii="TH SarabunIT๙" w:eastAsia="Sarabun" w:hAnsi="TH SarabunIT๙" w:cs="TH SarabunIT๙"/>
@@ -4844,16 +4628,16 @@
           <w:szCs w:val="32"/>
           <w:cs/>
         </w:rPr>
-        <w:t>22</w:t>
-      </w:r>
-      <w:r>
-        <w:rPr>
-          <w:rFonts w:ascii="TH SarabunIT๙" w:eastAsia="Sarabun" w:hAnsi="TH SarabunIT๙" w:cs="TH SarabunIT๙" w:hint="cs"/>
-          <w:sz w:val="32"/>
-          <w:szCs w:val="32"/>
-          <w:cs/>
-        </w:rPr>
-        <w:t xml:space="preserve">.00 </w:t>
+        <w:t>23.00</w:t>
+      </w:r>
+      <w:r>
+        <w:rPr>
+          <w:rFonts w:ascii="TH SarabunIT๙" w:eastAsia="Sarabun" w:hAnsi="TH SarabunIT๙" w:cs="TH SarabunIT๙" w:hint="cs"/>
+          <w:sz w:val="32"/>
+          <w:szCs w:val="32"/>
+          <w:cs/>
+        </w:rPr>
+        <w:t xml:space="preserve"> </w:t>
       </w:r>
       <w:r>
         <w:rPr>
@@ -4871,7 +4655,25 @@
           <w:szCs w:val="32"/>
           <w:cs/>
         </w:rPr>
-        <w:t xml:space="preserve"> 04.00 น.</w:t>
+        <w:t xml:space="preserve"> </w:t>
+      </w:r>
+      <w:r>
+        <w:rPr>
+          <w:rFonts w:ascii="TH SarabunIT๙" w:eastAsia="Sarabun" w:hAnsi="TH SarabunIT๙" w:cs="TH SarabunIT๙" w:hint="cs"/>
+          <w:sz w:val="32"/>
+          <w:szCs w:val="32"/>
+          <w:cs/>
+        </w:rPr>
+        <w:t>03.00</w:t>
+      </w:r>
+      <w:r>
+        <w:rPr>
+          <w:rFonts w:ascii="TH SarabunIT๙" w:eastAsia="Sarabun" w:hAnsi="TH SarabunIT๙" w:cs="TH SarabunIT๙" w:hint="cs"/>
+          <w:sz w:val="32"/>
+          <w:szCs w:val="32"/>
+          <w:cs/>
+        </w:rPr>
+        <w:t xml:space="preserve"> น.</w:t>
       </w:r>
     </w:p>
     <w:p>
@@ -4903,8 +4705,6 @@
         </w:rPr>
         <w:t>{</w:t>
       </w:r>
-      <w:proofErr w:type="spellStart"/>
-      <w:proofErr w:type="gramStart"/>
       <w:r>
         <w:rPr>
           <w:rFonts w:ascii="TH SarabunIT๙" w:eastAsia="Sarabun" w:hAnsi="TH SarabunIT๙" w:cs="TH SarabunIT๙"/>
@@ -4914,8 +4714,6 @@
         </w:rPr>
         <w:t>forwhat</w:t>
       </w:r>
-      <w:proofErr w:type="spellEnd"/>
-      <w:proofErr w:type="gramEnd"/>
       <w:r>
         <w:rPr>
           <w:rFonts w:ascii="TH SarabunIT๙" w:eastAsia="Sarabun" w:hAnsi="TH SarabunIT๙" w:cs="TH SarabunIT๙"/>
@@ -5169,7 +4967,7 @@
           <w:szCs w:val="32"/>
           <w:cs/>
         </w:rPr>
-        <w:t>2</w:t>
+        <w:t>3</w:t>
       </w:r>
       <w:r>
         <w:rPr>
@@ -5246,7 +5044,7 @@
           <w:szCs w:val="32"/>
           <w:cs/>
         </w:rPr>
-        <w:t>4</w:t>
+        <w:t>3</w:t>
       </w:r>
       <w:r>
         <w:rPr>
@@ -5657,7 +5455,6 @@
         </w:rPr>
         <w:t>{</w:t>
       </w:r>
-      <w:proofErr w:type="spellStart"/>
       <w:r>
         <w:rPr>
           <w:rFonts w:ascii="TH SarabunIT๙" w:eastAsia="Sarabun" w:hAnsi="TH SarabunIT๙" w:cs="TH SarabunIT๙"/>
@@ -5674,8 +5471,6 @@
         </w:rPr>
         <w:t>t</w:t>
       </w:r>
-      <w:bookmarkStart w:id="1" w:name="_GoBack"/>
-      <w:bookmarkEnd w:id="1"/>
       <w:r>
         <w:rPr>
           <w:rFonts w:ascii="TH SarabunIT๙" w:eastAsia="Sarabun" w:hAnsi="TH SarabunIT๙" w:cs="TH SarabunIT๙"/>
@@ -5684,7 +5479,6 @@
         </w:rPr>
         <w:t>day</w:t>
       </w:r>
-      <w:proofErr w:type="spellEnd"/>
       <w:r>
         <w:rPr>
           <w:rFonts w:ascii="TH SarabunIT๙" w:eastAsia="Sarabun" w:hAnsi="TH SarabunIT๙" w:cs="TH SarabunIT๙"/>
@@ -5904,25 +5698,7 @@
           <w:sz w:val="32"/>
           <w:szCs w:val="32"/>
         </w:rPr>
-        <w:t>{</w:t>
-      </w:r>
-      <w:proofErr w:type="spellStart"/>
-      <w:r>
-        <w:rPr>
-          <w:rFonts w:ascii="TH SarabunIT๙" w:eastAsia="Sarabun" w:hAnsi="TH SarabunIT๙" w:cs="TH SarabunIT๙"/>
-          <w:sz w:val="32"/>
-          <w:szCs w:val="32"/>
-        </w:rPr>
-        <w:t>full_name</w:t>
-      </w:r>
-      <w:proofErr w:type="spellEnd"/>
-      <w:r>
-        <w:rPr>
-          <w:rFonts w:ascii="TH SarabunIT๙" w:eastAsia="Sarabun" w:hAnsi="TH SarabunIT๙" w:cs="TH SarabunIT๙"/>
-          <w:sz w:val="32"/>
-          <w:szCs w:val="32"/>
-        </w:rPr>
-        <w:t>}</w:t>
+        <w:t>{full_name}</w:t>
       </w:r>
       <w:r>
         <w:rPr>
@@ -5980,47 +5756,7 @@
           <w:szCs w:val="32"/>
           <w:cs/>
         </w:rPr>
-        <w:t>นางสาว</w:t>
-      </w:r>
-      <w:proofErr w:type="spellStart"/>
-      <w:r>
-        <w:rPr>
-          <w:rFonts w:ascii="TH SarabunIT๙" w:eastAsia="Sarabun" w:hAnsi="TH SarabunIT๙" w:cs="TH SarabunIT๙" w:hint="cs"/>
-          <w:sz w:val="32"/>
-          <w:szCs w:val="32"/>
-          <w:cs/>
-        </w:rPr>
-        <w:t>ชัชชลัยย์</w:t>
-      </w:r>
-      <w:proofErr w:type="spellEnd"/>
-      <w:r>
-        <w:rPr>
-          <w:rFonts w:ascii="TH SarabunIT๙" w:eastAsia="Sarabun" w:hAnsi="TH SarabunIT๙" w:cs="TH SarabunIT๙" w:hint="cs"/>
-          <w:sz w:val="32"/>
-          <w:szCs w:val="32"/>
-          <w:cs/>
-        </w:rPr>
-        <w:t xml:space="preserve"> </w:t>
-      </w:r>
-      <w:proofErr w:type="spellStart"/>
-      <w:r>
-        <w:rPr>
-          <w:rFonts w:ascii="TH SarabunIT๙" w:eastAsia="Sarabun" w:hAnsi="TH SarabunIT๙" w:cs="TH SarabunIT๙" w:hint="cs"/>
-          <w:sz w:val="32"/>
-          <w:szCs w:val="32"/>
-          <w:cs/>
-        </w:rPr>
-        <w:t>หยุน</w:t>
-      </w:r>
-      <w:proofErr w:type="spellEnd"/>
-      <w:r>
-        <w:rPr>
-          <w:rFonts w:ascii="TH SarabunIT๙" w:eastAsia="Sarabun" w:hAnsi="TH SarabunIT๙" w:cs="TH SarabunIT๙" w:hint="cs"/>
-          <w:sz w:val="32"/>
-          <w:szCs w:val="32"/>
-          <w:cs/>
-        </w:rPr>
-        <w:t>แดง</w:t>
+        <w:t>นางสาวชัชชลัยย์ หยุนแดง</w:t>
       </w:r>
       <w:r>
         <w:rPr>
@@ -6328,7 +6064,7 @@
           <w:noProof/>
         </w:rPr>
         <w:drawing>
-          <wp:anchor distT="0" distB="0" distL="114300" distR="114300" simplePos="0" relativeHeight="251666432" behindDoc="0" locked="0" layoutInCell="1" allowOverlap="1">
+          <wp:anchor distT="0" distB="0" distL="114300" distR="114300" simplePos="0" relativeHeight="251666432" behindDoc="0" locked="0" layoutInCell="1" allowOverlap="1" wp14:anchorId="3C5C70DA" wp14:editId="416227D9">
             <wp:simplePos x="0" y="0"/>
             <wp:positionH relativeFrom="column">
               <wp:posOffset>76200</wp:posOffset>
@@ -6529,29 +6265,7 @@
           <w:u w:val="dotted"/>
           <w:cs/>
         </w:rPr>
-        <w:t xml:space="preserve">  </w:t>
-      </w:r>
-      <w:proofErr w:type="spellStart"/>
-      <w:r>
-        <w:rPr>
-          <w:rFonts w:ascii="TH SarabunIT๙" w:hAnsi="TH SarabunIT๙" w:cs="TH SarabunIT๙"/>
-          <w:sz w:val="32"/>
-          <w:szCs w:val="32"/>
-          <w:u w:val="dotted"/>
-          <w:cs/>
-        </w:rPr>
-        <w:t>กท</w:t>
-      </w:r>
-      <w:proofErr w:type="spellEnd"/>
-      <w:r>
-        <w:rPr>
-          <w:rFonts w:ascii="TH SarabunIT๙" w:hAnsi="TH SarabunIT๙" w:cs="TH SarabunIT๙"/>
-          <w:sz w:val="32"/>
-          <w:szCs w:val="32"/>
-          <w:u w:val="dotted"/>
-          <w:cs/>
-        </w:rPr>
-        <w:t xml:space="preserve"> </w:t>
+        <w:t xml:space="preserve">  กท </w:t>
       </w:r>
       <w:r>
         <w:rPr>
@@ -6600,27 +6314,7 @@
           <w:szCs w:val="32"/>
           <w:u w:val="dotted"/>
         </w:rPr>
-        <w:t xml:space="preserve">  {</w:t>
-      </w:r>
-      <w:proofErr w:type="spellStart"/>
-      <w:r>
-        <w:rPr>
-          <w:rFonts w:ascii="TH SarabunIT๙" w:eastAsia="Sarabun" w:hAnsi="TH SarabunIT๙" w:cs="TH SarabunIT๙"/>
-          <w:sz w:val="32"/>
-          <w:szCs w:val="32"/>
-          <w:u w:val="dotted"/>
-        </w:rPr>
-        <w:t>tday</w:t>
-      </w:r>
-      <w:proofErr w:type="spellEnd"/>
-      <w:r>
-        <w:rPr>
-          <w:rFonts w:ascii="TH SarabunIT๙" w:eastAsia="Sarabun" w:hAnsi="TH SarabunIT๙" w:cs="TH SarabunIT๙"/>
-          <w:sz w:val="32"/>
-          <w:szCs w:val="32"/>
-          <w:u w:val="dotted"/>
-        </w:rPr>
-        <w:t>}</w:t>
+        <w:t xml:space="preserve">  {tday}</w:t>
       </w:r>
       <w:r>
         <w:rPr>
@@ -6816,17 +6510,17 @@
           <w:u w:val="dotted"/>
           <w:cs/>
         </w:rPr>
-        <w:t>22</w:t>
-      </w:r>
-      <w:r>
-        <w:rPr>
-          <w:rFonts w:ascii="TH SarabunIT๙" w:hAnsi="TH SarabunIT๙" w:cs="TH SarabunIT๙" w:hint="cs"/>
-          <w:sz w:val="32"/>
-          <w:szCs w:val="32"/>
-          <w:u w:val="dotted"/>
-          <w:cs/>
-        </w:rPr>
-        <w:t xml:space="preserve">.00 </w:t>
+        <w:t>23.00</w:t>
+      </w:r>
+      <w:r>
+        <w:rPr>
+          <w:rFonts w:ascii="TH SarabunIT๙" w:hAnsi="TH SarabunIT๙" w:cs="TH SarabunIT๙" w:hint="cs"/>
+          <w:sz w:val="32"/>
+          <w:szCs w:val="32"/>
+          <w:u w:val="dotted"/>
+          <w:cs/>
+        </w:rPr>
+        <w:t xml:space="preserve"> </w:t>
       </w:r>
       <w:r>
         <w:rPr>
@@ -6846,7 +6540,27 @@
           <w:u w:val="dotted"/>
           <w:cs/>
         </w:rPr>
-        <w:t xml:space="preserve"> 04.00 น.</w:t>
+        <w:t xml:space="preserve"> </w:t>
+      </w:r>
+      <w:r>
+        <w:rPr>
+          <w:rFonts w:ascii="TH SarabunIT๙" w:hAnsi="TH SarabunIT๙" w:cs="TH SarabunIT๙" w:hint="cs"/>
+          <w:sz w:val="32"/>
+          <w:szCs w:val="32"/>
+          <w:u w:val="dotted"/>
+          <w:cs/>
+        </w:rPr>
+        <w:t>03.00</w:t>
+      </w:r>
+      <w:r>
+        <w:rPr>
+          <w:rFonts w:ascii="TH SarabunIT๙" w:hAnsi="TH SarabunIT๙" w:cs="TH SarabunIT๙" w:hint="cs"/>
+          <w:sz w:val="32"/>
+          <w:szCs w:val="32"/>
+          <w:u w:val="dotted"/>
+          <w:cs/>
+        </w:rPr>
+        <w:t xml:space="preserve"> น.</w:t>
       </w:r>
     </w:p>
     <w:p>
@@ -6955,52 +6669,51 @@
           <w:b w:val="0"/>
           <w:bCs w:val="0"/>
         </w:rPr>
-        <w:t>{</w:t>
-      </w:r>
-      <w:proofErr w:type="spellStart"/>
-      <w:r>
-        <w:rPr>
-          <w:rFonts w:ascii="TH SarabunIT๙" w:eastAsia="Sarabun" w:hAnsi="TH SarabunIT๙" w:cs="TH SarabunIT๙"/>
+        <w:t>{full_name}</w:t>
+      </w:r>
+      <w:r>
+        <w:rPr>
+          <w:rFonts w:ascii="TH SarabunIT๙" w:hAnsi="TH SarabunIT๙" w:cs="TH SarabunIT๙" w:hint="cs"/>
           <w:b w:val="0"/>
           <w:bCs w:val="0"/>
-        </w:rPr>
-        <w:t>full_name</w:t>
-      </w:r>
-      <w:proofErr w:type="spellEnd"/>
-      <w:r>
-        <w:rPr>
-          <w:rFonts w:ascii="TH SarabunIT๙" w:eastAsia="Sarabun" w:hAnsi="TH SarabunIT๙" w:cs="TH SarabunIT๙"/>
+          <w:cs/>
+        </w:rPr>
+        <w:t xml:space="preserve"> </w:t>
+      </w:r>
+      <w:r>
+        <w:rPr>
+          <w:rFonts w:ascii="TH SarabunIT๙" w:hAnsi="TH SarabunIT๙" w:cs="TH SarabunIT๙" w:hint="cs"/>
           <w:b w:val="0"/>
           <w:bCs w:val="0"/>
-        </w:rPr>
-        <w:t>}</w:t>
-      </w:r>
-      <w:r>
-        <w:rPr>
-          <w:rFonts w:ascii="TH SarabunIT๙" w:hAnsi="TH SarabunIT๙" w:cs="TH SarabunIT๙" w:hint="cs"/>
+          <w:cs/>
+        </w:rPr>
+        <w:t>ยื่นขอเอกสาร</w:t>
+      </w:r>
+      <w:r>
+        <w:rPr>
+          <w:rFonts w:ascii="TH SarabunIT๙" w:hAnsi="TH SarabunIT๙" w:cs="TH SarabunIT๙"/>
           <w:b w:val="0"/>
           <w:bCs w:val="0"/>
           <w:cs/>
         </w:rPr>
-        <w:t xml:space="preserve"> </w:t>
-      </w:r>
-      <w:r>
-        <w:rPr>
-          <w:rFonts w:ascii="TH SarabunIT๙" w:hAnsi="TH SarabunIT๙" w:cs="TH SarabunIT๙" w:hint="cs"/>
+        <w:t>เดินทางไป</w:t>
+      </w:r>
+      <w:r>
+        <w:rPr>
+          <w:rFonts w:ascii="TH SarabunIT๙" w:eastAsia="Sarabun" w:hAnsi="TH SarabunIT๙" w:cs="TH SarabunIT๙" w:hint="cs"/>
           <w:b w:val="0"/>
           <w:bCs w:val="0"/>
           <w:cs/>
         </w:rPr>
-        <w:t>ยื่นขอเอกสาร</w:t>
-      </w:r>
-      <w:r>
-        <w:rPr>
-          <w:rFonts w:ascii="TH SarabunIT๙" w:hAnsi="TH SarabunIT๙" w:cs="TH SarabunIT๙"/>
+        <w:t xml:space="preserve"> </w:t>
+      </w:r>
+      <w:r>
+        <w:rPr>
+          <w:rFonts w:ascii="TH SarabunIT๙" w:eastAsia="Sarabun" w:hAnsi="TH SarabunIT๙" w:cs="TH SarabunIT๙"/>
           <w:b w:val="0"/>
           <w:bCs w:val="0"/>
-          <w:cs/>
-        </w:rPr>
-        <w:t>เดินทางไป</w:t>
+        </w:rPr>
+        <w:t>{destinationRoad}</w:t>
       </w:r>
       <w:r>
         <w:rPr>
@@ -7016,26 +6729,26 @@
           <w:rFonts w:ascii="TH SarabunIT๙" w:eastAsia="Sarabun" w:hAnsi="TH SarabunIT๙" w:cs="TH SarabunIT๙"/>
           <w:b w:val="0"/>
           <w:bCs w:val="0"/>
-        </w:rPr>
-        <w:t>{</w:t>
-      </w:r>
-      <w:proofErr w:type="spellStart"/>
+          <w:cs/>
+        </w:rPr>
+        <w:t>ตำบล</w:t>
+      </w:r>
       <w:r>
         <w:rPr>
           <w:rFonts w:ascii="TH SarabunIT๙" w:eastAsia="Sarabun" w:hAnsi="TH SarabunIT๙" w:cs="TH SarabunIT๙"/>
           <w:b w:val="0"/>
           <w:bCs w:val="0"/>
         </w:rPr>
-        <w:t>destinationRoad</w:t>
-      </w:r>
-      <w:proofErr w:type="spellEnd"/>
+        <w:t>/</w:t>
+      </w:r>
       <w:r>
         <w:rPr>
           <w:rFonts w:ascii="TH SarabunIT๙" w:eastAsia="Sarabun" w:hAnsi="TH SarabunIT๙" w:cs="TH SarabunIT๙"/>
           <w:b w:val="0"/>
           <w:bCs w:val="0"/>
-        </w:rPr>
-        <w:t>}</w:t>
+          <w:cs/>
+        </w:rPr>
+        <w:t>แขวง</w:t>
       </w:r>
       <w:r>
         <w:rPr>
@@ -7051,15 +6764,32 @@
           <w:rFonts w:ascii="TH SarabunIT๙" w:eastAsia="Sarabun" w:hAnsi="TH SarabunIT๙" w:cs="TH SarabunIT๙"/>
           <w:b w:val="0"/>
           <w:bCs w:val="0"/>
-          <w:cs/>
-        </w:rPr>
-        <w:t>ตำบล</w:t>
-      </w:r>
-      <w:r>
-        <w:rPr>
-          <w:rFonts w:ascii="TH SarabunIT๙" w:eastAsia="Sarabun" w:hAnsi="TH SarabunIT๙" w:cs="TH SarabunIT๙"/>
+        </w:rPr>
+        <w:t>{destinationTambol}</w:t>
+      </w:r>
+      <w:r>
+        <w:rPr>
+          <w:rFonts w:ascii="TH SarabunIT๙" w:eastAsia="Sarabun" w:hAnsi="TH SarabunIT๙" w:cs="TH SarabunIT๙" w:hint="cs"/>
           <w:b w:val="0"/>
           <w:bCs w:val="0"/>
+          <w:cs/>
+        </w:rPr>
+        <w:t xml:space="preserve"> </w:t>
+      </w:r>
+      <w:r>
+        <w:rPr>
+          <w:rFonts w:ascii="TH SarabunIT๙" w:eastAsia="Sarabun" w:hAnsi="TH SarabunIT๙" w:cs="TH SarabunIT๙"/>
+          <w:b w:val="0"/>
+          <w:bCs w:val="0"/>
+          <w:cs/>
+        </w:rPr>
+        <w:t>อำเภอ</w:t>
+      </w:r>
+      <w:r>
+        <w:rPr>
+          <w:rFonts w:ascii="TH SarabunIT๙" w:eastAsia="Sarabun" w:hAnsi="TH SarabunIT๙" w:cs="TH SarabunIT๙"/>
+          <w:b w:val="0"/>
+          <w:bCs w:val="0"/>
         </w:rPr>
         <w:t>/</w:t>
       </w:r>
@@ -7070,7 +6800,7 @@
           <w:bCs w:val="0"/>
           <w:cs/>
         </w:rPr>
-        <w:t>แขวง</w:t>
+        <w:t>เขต</w:t>
       </w:r>
       <w:r>
         <w:rPr>
@@ -7087,95 +6817,7 @@
           <w:b w:val="0"/>
           <w:bCs w:val="0"/>
         </w:rPr>
-        <w:t>{</w:t>
-      </w:r>
-      <w:proofErr w:type="spellStart"/>
-      <w:r>
-        <w:rPr>
-          <w:rFonts w:ascii="TH SarabunIT๙" w:eastAsia="Sarabun" w:hAnsi="TH SarabunIT๙" w:cs="TH SarabunIT๙"/>
-          <w:b w:val="0"/>
-          <w:bCs w:val="0"/>
-        </w:rPr>
-        <w:t>destinationTambol</w:t>
-      </w:r>
-      <w:proofErr w:type="spellEnd"/>
-      <w:r>
-        <w:rPr>
-          <w:rFonts w:ascii="TH SarabunIT๙" w:eastAsia="Sarabun" w:hAnsi="TH SarabunIT๙" w:cs="TH SarabunIT๙"/>
-          <w:b w:val="0"/>
-          <w:bCs w:val="0"/>
-        </w:rPr>
-        <w:t>}</w:t>
-      </w:r>
-      <w:r>
-        <w:rPr>
-          <w:rFonts w:ascii="TH SarabunIT๙" w:eastAsia="Sarabun" w:hAnsi="TH SarabunIT๙" w:cs="TH SarabunIT๙" w:hint="cs"/>
-          <w:b w:val="0"/>
-          <w:bCs w:val="0"/>
-          <w:cs/>
-        </w:rPr>
-        <w:t xml:space="preserve"> </w:t>
-      </w:r>
-      <w:r>
-        <w:rPr>
-          <w:rFonts w:ascii="TH SarabunIT๙" w:eastAsia="Sarabun" w:hAnsi="TH SarabunIT๙" w:cs="TH SarabunIT๙"/>
-          <w:b w:val="0"/>
-          <w:bCs w:val="0"/>
-          <w:cs/>
-        </w:rPr>
-        <w:t>อำเภอ</w:t>
-      </w:r>
-      <w:r>
-        <w:rPr>
-          <w:rFonts w:ascii="TH SarabunIT๙" w:eastAsia="Sarabun" w:hAnsi="TH SarabunIT๙" w:cs="TH SarabunIT๙"/>
-          <w:b w:val="0"/>
-          <w:bCs w:val="0"/>
-        </w:rPr>
-        <w:t>/</w:t>
-      </w:r>
-      <w:r>
-        <w:rPr>
-          <w:rFonts w:ascii="TH SarabunIT๙" w:eastAsia="Sarabun" w:hAnsi="TH SarabunIT๙" w:cs="TH SarabunIT๙"/>
-          <w:b w:val="0"/>
-          <w:bCs w:val="0"/>
-          <w:cs/>
-        </w:rPr>
-        <w:t>เขต</w:t>
-      </w:r>
-      <w:r>
-        <w:rPr>
-          <w:rFonts w:ascii="TH SarabunIT๙" w:eastAsia="Sarabun" w:hAnsi="TH SarabunIT๙" w:cs="TH SarabunIT๙" w:hint="cs"/>
-          <w:b w:val="0"/>
-          <w:bCs w:val="0"/>
-          <w:cs/>
-        </w:rPr>
-        <w:t xml:space="preserve"> </w:t>
-      </w:r>
-      <w:r>
-        <w:rPr>
-          <w:rFonts w:ascii="TH SarabunIT๙" w:eastAsia="Sarabun" w:hAnsi="TH SarabunIT๙" w:cs="TH SarabunIT๙"/>
-          <w:b w:val="0"/>
-          <w:bCs w:val="0"/>
-        </w:rPr>
-        <w:t>{</w:t>
-      </w:r>
-      <w:proofErr w:type="spellStart"/>
-      <w:r>
-        <w:rPr>
-          <w:rFonts w:ascii="TH SarabunIT๙" w:eastAsia="Sarabun" w:hAnsi="TH SarabunIT๙" w:cs="TH SarabunIT๙"/>
-          <w:b w:val="0"/>
-          <w:bCs w:val="0"/>
-        </w:rPr>
-        <w:t>destinationDistrict</w:t>
-      </w:r>
-      <w:proofErr w:type="spellEnd"/>
-      <w:r>
-        <w:rPr>
-          <w:rFonts w:ascii="TH SarabunIT๙" w:eastAsia="Sarabun" w:hAnsi="TH SarabunIT๙" w:cs="TH SarabunIT๙"/>
-          <w:b w:val="0"/>
-          <w:bCs w:val="0"/>
-        </w:rPr>
-        <w:t>}</w:t>
+        <w:t>{destinationDistrict}</w:t>
       </w:r>
       <w:r>
         <w:rPr>
@@ -7259,7 +6901,7 @@
           <w:spacing w:val="-12"/>
           <w:cs/>
         </w:rPr>
-        <w:t>2</w:t>
+        <w:t>3</w:t>
       </w:r>
       <w:r>
         <w:rPr>
@@ -7337,8 +6979,10 @@
           <w:spacing w:val="-12"/>
           <w:cs/>
         </w:rPr>
-        <w:t>4</w:t>
-      </w:r>
+        <w:t>3</w:t>
+      </w:r>
+      <w:bookmarkStart w:id="1" w:name="_GoBack"/>
+      <w:bookmarkEnd w:id="1"/>
       <w:r>
         <w:rPr>
           <w:rFonts w:ascii="TH SarabunIT๙" w:eastAsia="Sarabun" w:hAnsi="TH SarabunIT๙" w:cs="TH SarabunIT๙"/>
@@ -7467,25 +7111,7 @@
           <w:b w:val="0"/>
           <w:bCs w:val="0"/>
         </w:rPr>
-        <w:t>{</w:t>
-      </w:r>
-      <w:proofErr w:type="spellStart"/>
-      <w:r>
-        <w:rPr>
-          <w:rFonts w:ascii="TH SarabunIT๙" w:eastAsia="Sarabun" w:hAnsi="TH SarabunIT๙" w:cs="TH SarabunIT๙"/>
-          <w:b w:val="0"/>
-          <w:bCs w:val="0"/>
-        </w:rPr>
-        <w:t>forwhat</w:t>
-      </w:r>
-      <w:proofErr w:type="spellEnd"/>
-      <w:r>
-        <w:rPr>
-          <w:rFonts w:ascii="TH SarabunIT๙" w:eastAsia="Sarabun" w:hAnsi="TH SarabunIT๙" w:cs="TH SarabunIT๙"/>
-          <w:b w:val="0"/>
-          <w:bCs w:val="0"/>
-        </w:rPr>
-        <w:t>}</w:t>
+        <w:t>{forwhat}</w:t>
       </w:r>
     </w:p>
     <w:p>

</xml_diff>